<commit_message>
many fixes and improvements
</commit_message>
<xml_diff>
--- a/Courses/Software-Sciences/Module-1-OOP/11.1-Polymorphism-Basics/11.1-Polymorphism-Basics-Exercises.docx
+++ b/Courses/Software-Sciences/Module-1-OOP/11.1-Polymorphism-Basics/11.1-Polymorphism-Basics-Exercises.docx
@@ -1,6 +1,6 @@
 
 <file path=word/document.xml><?xml version="1.0" encoding="utf-8"?>
-<w:document xmlns:wpc="http://schemas.microsoft.com/office/word/2010/wordprocessingCanvas" xmlns:cx="http://schemas.microsoft.com/office/drawing/2014/chartex" xmlns:cx1="http://schemas.microsoft.com/office/drawing/2015/9/8/chartex" xmlns:cx2="http://schemas.microsoft.com/office/drawing/2015/10/21/chartex" xmlns:cx3="http://schemas.microsoft.com/office/drawing/2016/5/9/chartex" xmlns:cx4="http://schemas.microsoft.com/office/drawing/2016/5/10/chartex" xmlns:cx5="http://schemas.microsoft.com/office/drawing/2016/5/11/chartex" xmlns:cx6="http://schemas.microsoft.com/office/drawing/2016/5/12/chartex" xmlns:cx7="http://schemas.microsoft.com/office/drawing/2016/5/13/chartex" xmlns:cx8="http://schemas.microsoft.com/office/drawing/2016/5/14/chartex" xmlns:mc="http://schemas.openxmlformats.org/markup-compatibility/2006" xmlns:aink="http://schemas.microsoft.com/office/drawing/2016/ink" xmlns:am3d="http://schemas.microsoft.com/office/drawing/2017/model3d" xmlns:o="urn:schemas-microsoft-com:office:office" xmlns:oel="http://schemas.microsoft.com/office/2019/extlst" xmlns:r="http://schemas.openxmlformats.org/officeDocument/2006/relationships" xmlns:m="http://schemas.openxmlformats.org/officeDocument/2006/math" xmlns:v="urn:schemas-microsoft-com:vml" xmlns:wp14="http://schemas.microsoft.com/office/word/2010/wordprocessingDrawing" xmlns:wp="http://schemas.openxmlformats.org/drawingml/2006/wordprocessingDrawing" xmlns:w10="urn:schemas-microsoft-com:office:word" xmlns:w="http://schemas.openxmlformats.org/wordprocessingml/2006/main" xmlns:w14="http://schemas.microsoft.com/office/word/2010/wordml" xmlns:w15="http://schemas.microsoft.com/office/word/2012/wordml" xmlns:w16cex="http://schemas.microsoft.com/office/word/2018/wordml/cex" xmlns:w16cid="http://schemas.microsoft.com/office/word/2016/wordml/cid" xmlns:w16="http://schemas.microsoft.com/office/word/2018/wordml" xmlns:w16du="http://schemas.microsoft.com/office/word/2023/wordml/word16du" xmlns:w16sdtdh="http://schemas.microsoft.com/office/word/2020/wordml/sdtdatahash" xmlns:w16se="http://schemas.microsoft.com/office/word/2015/wordml/symex" xmlns:wpg="http://schemas.microsoft.com/office/word/2010/wordprocessingGroup" xmlns:wpi="http://schemas.microsoft.com/office/word/2010/wordprocessingInk" xmlns:wne="http://schemas.microsoft.com/office/word/2006/wordml" xmlns:wps="http://schemas.microsoft.com/office/word/2010/wordprocessingShape" mc:Ignorable="w14 w15 w16se w16cid w16 w16cex w16sdtdh wp14">
+<w:document xmlns:wpc="http://schemas.microsoft.com/office/word/2010/wordprocessingCanvas" xmlns:cx="http://schemas.microsoft.com/office/drawing/2014/chartex" xmlns:cx1="http://schemas.microsoft.com/office/drawing/2015/9/8/chartex" xmlns:cx2="http://schemas.microsoft.com/office/drawing/2015/10/21/chartex" xmlns:cx3="http://schemas.microsoft.com/office/drawing/2016/5/9/chartex" xmlns:cx4="http://schemas.microsoft.com/office/drawing/2016/5/10/chartex" xmlns:cx5="http://schemas.microsoft.com/office/drawing/2016/5/11/chartex" xmlns:cx6="http://schemas.microsoft.com/office/drawing/2016/5/12/chartex" xmlns:cx7="http://schemas.microsoft.com/office/drawing/2016/5/13/chartex" xmlns:cx8="http://schemas.microsoft.com/office/drawing/2016/5/14/chartex" xmlns:mc="http://schemas.openxmlformats.org/markup-compatibility/2006" xmlns:aink="http://schemas.microsoft.com/office/drawing/2016/ink" xmlns:am3d="http://schemas.microsoft.com/office/drawing/2017/model3d" xmlns:o="urn:schemas-microsoft-com:office:office" xmlns:oel="http://schemas.microsoft.com/office/2019/extlst" xmlns:r="http://schemas.openxmlformats.org/officeDocument/2006/relationships" xmlns:m="http://schemas.openxmlformats.org/officeDocument/2006/math" xmlns:v="urn:schemas-microsoft-com:vml" xmlns:wp14="http://schemas.microsoft.com/office/word/2010/wordprocessingDrawing" xmlns:wp="http://schemas.openxmlformats.org/drawingml/2006/wordprocessingDrawing" xmlns:w10="urn:schemas-microsoft-com:office:word" xmlns:w="http://schemas.openxmlformats.org/wordprocessingml/2006/main" xmlns:w14="http://schemas.microsoft.com/office/word/2010/wordml" xmlns:w15="http://schemas.microsoft.com/office/word/2012/wordml" xmlns:w16cex="http://schemas.microsoft.com/office/word/2018/wordml/cex" xmlns:w16cid="http://schemas.microsoft.com/office/word/2016/wordml/cid" xmlns:w16="http://schemas.microsoft.com/office/word/2018/wordml" xmlns:w16sdtdh="http://schemas.microsoft.com/office/word/2020/wordml/sdtdatahash" xmlns:w16se="http://schemas.microsoft.com/office/word/2015/wordml/symex" xmlns:wpg="http://schemas.microsoft.com/office/word/2010/wordprocessingGroup" xmlns:wpi="http://schemas.microsoft.com/office/word/2010/wordprocessingInk" xmlns:wne="http://schemas.microsoft.com/office/word/2006/wordml" xmlns:wps="http://schemas.microsoft.com/office/word/2010/wordprocessingShape" mc:Ignorable="w14 w15 w16se w16cid w16 w16cex w16sdtdh wp14">
   <w:body>
     <w:p>
       <w:pPr>
@@ -81,7 +81,19 @@
           <w:rPr>
             <w:rStyle w:val="Hyperlink"/>
           </w:rPr>
-          <w:t>https://judge.softuni.org/Contests/Practice/Index/4068</w:t>
+          <w:t>https://judge.soft</w:t>
+        </w:r>
+        <w:r>
+          <w:rPr>
+            <w:rStyle w:val="Hyperlink"/>
+          </w:rPr>
+          <w:t>u</w:t>
+        </w:r>
+        <w:r>
+          <w:rPr>
+            <w:rStyle w:val="Hyperlink"/>
+          </w:rPr>
+          <w:t>ni.org/Contests/Practice/Index/4068</w:t>
         </w:r>
       </w:hyperlink>
     </w:p>
@@ -331,12 +343,7 @@
     </w:p>
     <w:p>
       <w:pPr>
-        <w:spacing w:after="0"/>
-      </w:pPr>
-    </w:p>
-    <w:p>
-      <w:pPr>
-        <w:spacing w:after="0"/>
+        <w:spacing w:before="120"/>
         <w:rPr>
           <w:lang w:val="bg-BG"/>
         </w:rPr>
@@ -542,7 +549,6 @@
         </w:tc>
       </w:tr>
     </w:tbl>
-    <w:p/>
     <w:p>
       <w:pPr>
         <w:pStyle w:val="Heading3"/>
@@ -669,7 +675,6 @@
         <w:rPr>
           <w:lang w:val="bg-BG"/>
         </w:rPr>
-        <w:lastRenderedPageBreak/>
         <w:t>Животни</w:t>
       </w:r>
     </w:p>
@@ -678,15 +683,54 @@
         <w:rPr>
           <w:b/>
           <w:bCs/>
+          <w:lang w:val="bg-BG"/>
+        </w:rPr>
+        <w:t>Важно</w:t>
+      </w:r>
+      <w:r>
+        <w:rPr>
+          <w:lang w:val="bg-BG"/>
+        </w:rPr>
+        <w:t>: Трябва да имате публичен клас</w:t>
+      </w:r>
+      <w:r>
+        <w:rPr>
           <w:lang w:val="en-GB"/>
         </w:rPr>
-        <w:t>Важно</w:t>
+        <w:t xml:space="preserve"> </w:t>
+      </w:r>
+      <w:r>
+        <w:rPr>
+          <w:b/>
+          <w:bCs/>
+          <w:noProof/>
+        </w:rPr>
+        <w:t>StartUp</w:t>
       </w:r>
       <w:r>
         <w:rPr>
           <w:lang w:val="en-GB"/>
         </w:rPr>
-        <w:t>: Трябва да имате публичен клас StartUp в namespace.</w:t>
+        <w:t xml:space="preserve"> в namespace</w:t>
+      </w:r>
+      <w:r>
+        <w:rPr>
+          <w:lang w:val="bg-BG"/>
+        </w:rPr>
+        <w:t xml:space="preserve"> </w:t>
+      </w:r>
+      <w:r>
+        <w:rPr>
+          <w:rStyle w:val="CodeChar"/>
+          <w:lang w:val="bg-BG"/>
+        </w:rPr>
+        <w:t>Animals</w:t>
+      </w:r>
+      <w:r>
+        <w:rPr>
+          <w:lang w:val="en-GB"/>
+        </w:rPr>
+        <w:t>.</w:t>
       </w:r>
     </w:p>
     <w:p>
@@ -700,9 +744,13 @@
         <w:rPr>
           <w:lang w:val="bg-BG"/>
         </w:rPr>
+        <w:lastRenderedPageBreak/>
         <w:t xml:space="preserve">Създайте клас </w:t>
       </w:r>
       <w:r>
+        <w:rPr>
+          <w:rStyle w:val="CodeChar"/>
+        </w:rPr>
         <w:t>Animal</w:t>
       </w:r>
       <w:r>
@@ -761,27 +809,43 @@
       <w:pPr>
         <w:spacing w:after="0"/>
         <w:rPr>
+          <w:lang w:val="bg-BG"/>
+        </w:rPr>
+      </w:pPr>
+      <w:r>
+        <w:rPr>
+          <w:rStyle w:val="CodeChar"/>
+        </w:rPr>
+        <w:t>Animal</w:t>
+      </w:r>
+      <w:r>
+        <w:t xml:space="preserve"> </w:t>
+      </w:r>
+      <w:r>
+        <w:rPr>
+          <w:lang w:val="bg-BG"/>
+        </w:rPr>
+        <w:t>има един виртуален метод</w:t>
+      </w:r>
+      <w:r>
+        <w:rPr>
+          <w:lang w:val="bg-BG"/>
+        </w:rPr>
+        <w:t>:</w:t>
+      </w:r>
+    </w:p>
+    <w:p>
+      <w:pPr>
+        <w:pStyle w:val="ListParagraph"/>
+        <w:numPr>
+          <w:ilvl w:val="0"/>
+          <w:numId w:val="19"/>
+        </w:numPr>
+        <w:spacing w:after="0"/>
+        <w:rPr>
           <w:b/>
         </w:rPr>
       </w:pPr>
-      <w:r>
-        <w:rPr>
-          <w:rStyle w:val="CodeChar"/>
-        </w:rPr>
-        <w:t>Animal</w:t>
-      </w:r>
-      <w:r>
-        <w:t xml:space="preserve"> </w:t>
-      </w:r>
-      <w:r>
-        <w:rPr>
-          <w:lang w:val="bg-BG"/>
-        </w:rPr>
-        <w:t>има един виртуален метод</w:t>
-      </w:r>
-      <w:r>
-        <w:t xml:space="preserve"> </w:t>
-      </w:r>
       <w:bookmarkStart w:id="2" w:name="OLE_LINK6"/>
       <w:bookmarkStart w:id="3" w:name="OLE_LINK5"/>
       <w:r>
@@ -805,12 +869,6 @@
           <w:noProof/>
         </w:rPr>
         <w:t>string</w:t>
-      </w:r>
-      <w:r>
-        <w:rPr>
-          <w:b/>
-        </w:rPr>
-        <w:t>.</w:t>
       </w:r>
     </w:p>
     <w:p>
@@ -893,6 +951,46 @@
           <w:lang w:val="bg-BG"/>
         </w:rPr>
         <w:t>като добавите конкретния звук на животното на нов ред</w:t>
+      </w:r>
+      <w:r>
+        <w:rPr>
+          <w:lang w:val="bg-BG"/>
+        </w:rPr>
+        <w:t xml:space="preserve">: </w:t>
+      </w:r>
+      <w:r>
+        <w:t>“</w:t>
+      </w:r>
+      <w:r>
+        <w:rPr>
+          <w:b/>
+          <w:bCs/>
+          <w:lang w:val="bg-BG"/>
+        </w:rPr>
+        <w:t>MEEOW</w:t>
+      </w:r>
+      <w:r>
+        <w:t>”</w:t>
+      </w:r>
+      <w:r>
+        <w:rPr>
+          <w:lang w:val="bg-BG"/>
+        </w:rPr>
+        <w:t xml:space="preserve"> или</w:t>
+      </w:r>
+      <w:r>
+        <w:t xml:space="preserve"> “</w:t>
+      </w:r>
+      <w:r>
+        <w:rPr>
+          <w:rFonts w:ascii="Consolas" w:hAnsi="Consolas"/>
+          <w:b/>
+          <w:noProof/>
+        </w:rPr>
+        <w:t>DJAAF</w:t>
+      </w:r>
+      <w:r>
+        <w:t>”</w:t>
       </w:r>
       <w:r>
         <w:t>.</w:t>
@@ -1170,13 +1268,6 @@
     </w:tbl>
     <w:p>
       <w:pPr>
-        <w:rPr>
-          <w:lang w:val="bg-BG"/>
-        </w:rPr>
-      </w:pPr>
-    </w:p>
-    <w:p>
-      <w:pPr>
         <w:pStyle w:val="Heading3"/>
         <w:rPr>
           <w:lang w:val="bg-BG"/>
@@ -1186,7 +1277,7 @@
         <w:rPr>
           <w:lang w:val="bg-BG"/>
         </w:rPr>
-        <w:t>Решение</w:t>
+        <w:t>Насоки за решение</w:t>
       </w:r>
     </w:p>
     <w:p>
@@ -1361,15 +1452,33 @@
         <w:rPr>
           <w:b/>
           <w:bCs/>
+          <w:lang w:val="bg-BG"/>
+        </w:rPr>
+        <w:t>Важно</w:t>
+      </w:r>
+      <w:r>
+        <w:rPr>
+          <w:lang w:val="bg-BG"/>
+        </w:rPr>
+        <w:t>: Трябва да имате публичен клас</w:t>
+      </w:r>
+      <w:r>
+        <w:rPr>
           <w:lang w:val="en-GB"/>
         </w:rPr>
-        <w:t>Важно</w:t>
+        <w:t xml:space="preserve"> </w:t>
+      </w:r>
+      <w:r>
+        <w:rPr>
+          <w:rStyle w:val="CodeChar"/>
+        </w:rPr>
+        <w:t>StartUp</w:t>
       </w:r>
       <w:r>
         <w:rPr>
           <w:lang w:val="en-GB"/>
         </w:rPr>
-        <w:t>: Трябва да имате публичен клас StartUp в namespace</w:t>
+        <w:t xml:space="preserve"> в namespace</w:t>
       </w:r>
       <w:r>
         <w:rPr>
@@ -1379,9 +1488,7 @@
       </w:r>
       <w:r>
         <w:rPr>
-          <w:b/>
-          <w:bCs/>
-          <w:lang w:val="en-GB"/>
+          <w:rStyle w:val="CodeChar"/>
         </w:rPr>
         <w:t>Shapes</w:t>
       </w:r>
@@ -1430,9 +1537,7 @@
       </w:r>
       <w:r>
         <w:rPr>
-          <w:rFonts w:ascii="Consolas" w:hAnsi="Consolas"/>
-          <w:b/>
-          <w:noProof/>
+          <w:rStyle w:val="CodeChar"/>
         </w:rPr>
         <w:t>Shape</w:t>
       </w:r>
@@ -1655,7 +1760,25 @@
         <w:rPr>
           <w:lang w:val="bg-BG"/>
         </w:rPr>
-        <w:t>Всеки от тях трябва да има</w:t>
+        <w:t xml:space="preserve">Всеки от </w:t>
+      </w:r>
+      <w:r>
+        <w:rPr>
+          <w:lang w:val="bg-BG"/>
+        </w:rPr>
+        <w:t>тези класове</w:t>
+      </w:r>
+      <w:r>
+        <w:rPr>
+          <w:lang w:val="bg-BG"/>
+        </w:rPr>
+        <w:t xml:space="preserve"> трябва да </w:t>
+      </w:r>
+      <w:r>
+        <w:rPr>
+          <w:lang w:val="bg-BG"/>
+        </w:rPr>
+        <w:t>съдържа</w:t>
       </w:r>
       <w:r>
         <w:t xml:space="preserve">: </w:t>
@@ -1833,12 +1956,6 @@
         <w:t>Circle</w:t>
       </w:r>
       <w:r>
-        <w:rPr>
-          <w:rFonts w:ascii="Consolas" w:hAnsi="Consolas"/>
-          <w:b/>
-          <w:noProof/>
-          <w:lang w:val="bg-BG"/>
-        </w:rPr>
         <w:t xml:space="preserve"> </w:t>
       </w:r>
       <w:r>
@@ -1860,13 +1977,12 @@
           <w:lang w:val="bg-BG"/>
         </w:rPr>
       </w:pPr>
-      <w:proofErr w:type="spellStart"/>
       <w:r>
         <w:rPr>
           <w:b/>
           <w:lang w:val="bg-BG"/>
         </w:rPr>
-        <w:t>Енк</w:t>
+        <w:t>К</w:t>
       </w:r>
       <w:r>
         <w:rPr>
@@ -1896,13 +2012,19 @@
         </w:rPr>
         <w:t>улация</w:t>
       </w:r>
-      <w:proofErr w:type="spellEnd"/>
       <w:r>
         <w:rPr>
           <w:bCs/>
           <w:lang w:val="bg-BG"/>
         </w:rPr>
-        <w:t xml:space="preserve"> за тези методи</w:t>
+        <w:t xml:space="preserve"> за тези </w:t>
+      </w:r>
+      <w:r>
+        <w:rPr>
+          <w:bCs/>
+          <w:lang w:val="bg-BG"/>
+        </w:rPr>
+        <w:t>полета</w:t>
       </w:r>
     </w:p>
     <w:p>
@@ -1931,6 +2053,13 @@
         </w:rPr>
         <w:t>конструктор</w:t>
       </w:r>
+      <w:r>
+        <w:rPr>
+          <w:bCs/>
+          <w:lang w:val="bg-BG"/>
+        </w:rPr>
+        <w:t>, който приема тези полета</w:t>
+      </w:r>
     </w:p>
     <w:p>
       <w:pPr>
@@ -1979,6 +2108,13 @@
         </w:rPr>
         <w:t>лице</w:t>
       </w:r>
+      <w:r>
+        <w:rPr>
+          <w:bCs/>
+          <w:lang w:val="bg-BG"/>
+        </w:rPr>
+        <w:t xml:space="preserve"> – имплементация от интерфейса</w:t>
+      </w:r>
     </w:p>
     <w:p>
       <w:pPr>
@@ -2063,6 +2199,132 @@
         </w:rPr>
         <w:t>рисуване</w:t>
       </w:r>
+      <w:r>
+        <w:rPr>
+          <w:bCs/>
+        </w:rPr>
+        <w:t>:</w:t>
+      </w:r>
+    </w:p>
+    <w:p>
+      <w:pPr>
+        <w:pStyle w:val="ListParagraph"/>
+        <w:numPr>
+          <w:ilvl w:val="1"/>
+          <w:numId w:val="18"/>
+        </w:numPr>
+        <w:rPr>
+          <w:bCs/>
+          <w:lang w:val="bg-BG"/>
+        </w:rPr>
+      </w:pPr>
+      <w:r>
+        <w:rPr>
+          <w:b/>
+        </w:rPr>
+        <w:t>Rectangle</w:t>
+      </w:r>
+      <w:r>
+        <w:rPr>
+          <w:bCs/>
+        </w:rPr>
+        <w:t>:</w:t>
+      </w:r>
+      <w:r>
+        <w:rPr>
+          <w:bCs/>
+        </w:rPr>
+        <w:t xml:space="preserve"> </w:t>
+      </w:r>
+      <w:r>
+        <w:rPr>
+          <w:bCs/>
+          <w:lang w:val="bg-BG"/>
+        </w:rPr>
+        <w:t xml:space="preserve">отпечатва </w:t>
+      </w:r>
+      <w:r>
+        <w:rPr>
+          <w:bCs/>
+        </w:rPr>
+        <w:t>“</w:t>
+      </w:r>
+      <w:r>
+        <w:rPr>
+          <w:bCs/>
+        </w:rPr>
+        <w:t>Drawing Rectangle</w:t>
+      </w:r>
+      <w:r>
+        <w:rPr>
+          <w:bCs/>
+        </w:rPr>
+        <w:t>”</w:t>
+      </w:r>
+    </w:p>
+    <w:p>
+      <w:pPr>
+        <w:pStyle w:val="ListParagraph"/>
+        <w:numPr>
+          <w:ilvl w:val="1"/>
+          <w:numId w:val="18"/>
+        </w:numPr>
+        <w:rPr>
+          <w:bCs/>
+          <w:lang w:val="bg-BG"/>
+        </w:rPr>
+      </w:pPr>
+      <w:r>
+        <w:rPr>
+          <w:b/>
+        </w:rPr>
+        <w:t>Circle</w:t>
+      </w:r>
+      <w:r>
+        <w:rPr>
+          <w:bCs/>
+        </w:rPr>
+        <w:t>:</w:t>
+      </w:r>
+      <w:r>
+        <w:rPr>
+          <w:bCs/>
+        </w:rPr>
+        <w:t xml:space="preserve"> </w:t>
+      </w:r>
+      <w:r>
+        <w:rPr>
+          <w:bCs/>
+          <w:lang w:val="bg-BG"/>
+        </w:rPr>
+        <w:t xml:space="preserve">отпечатва </w:t>
+      </w:r>
+      <w:r>
+        <w:rPr>
+          <w:bCs/>
+        </w:rPr>
+        <w:t>“</w:t>
+      </w:r>
+      <w:r>
+        <w:rPr>
+          <w:bCs/>
+        </w:rPr>
+        <w:t>Drawing Circle</w:t>
+      </w:r>
+      <w:r>
+        <w:rPr>
+          <w:bCs/>
+        </w:rPr>
+        <w:t>”</w:t>
+      </w:r>
+    </w:p>
+    <w:p>
+      <w:pPr>
+        <w:rPr>
+          <w:bCs/>
+          <w:lang w:val="bg-BG"/>
+        </w:rPr>
+      </w:pPr>
     </w:p>
     <w:sectPr>
       <w:headerReference w:type="default" r:id="rId14"/>
@@ -2077,7 +2339,7 @@
 </file>
 
 <file path=word/endnotes.xml><?xml version="1.0" encoding="utf-8"?>
-<w:endnotes xmlns:wpc="http://schemas.microsoft.com/office/word/2010/wordprocessingCanvas" xmlns:cx="http://schemas.microsoft.com/office/drawing/2014/chartex" xmlns:cx1="http://schemas.microsoft.com/office/drawing/2015/9/8/chartex" xmlns:cx2="http://schemas.microsoft.com/office/drawing/2015/10/21/chartex" xmlns:cx3="http://schemas.microsoft.com/office/drawing/2016/5/9/chartex" xmlns:cx4="http://schemas.microsoft.com/office/drawing/2016/5/10/chartex" xmlns:cx5="http://schemas.microsoft.com/office/drawing/2016/5/11/chartex" xmlns:cx6="http://schemas.microsoft.com/office/drawing/2016/5/12/chartex" xmlns:cx7="http://schemas.microsoft.com/office/drawing/2016/5/13/chartex" xmlns:cx8="http://schemas.microsoft.com/office/drawing/2016/5/14/chartex" xmlns:mc="http://schemas.openxmlformats.org/markup-compatibility/2006" xmlns:aink="http://schemas.microsoft.com/office/drawing/2016/ink" xmlns:am3d="http://schemas.microsoft.com/office/drawing/2017/model3d" xmlns:o="urn:schemas-microsoft-com:office:office" xmlns:oel="http://schemas.microsoft.com/office/2019/extlst" xmlns:r="http://schemas.openxmlformats.org/officeDocument/2006/relationships" xmlns:m="http://schemas.openxmlformats.org/officeDocument/2006/math" xmlns:v="urn:schemas-microsoft-com:vml" xmlns:wp14="http://schemas.microsoft.com/office/word/2010/wordprocessingDrawing" xmlns:wp="http://schemas.openxmlformats.org/drawingml/2006/wordprocessingDrawing" xmlns:w10="urn:schemas-microsoft-com:office:word" xmlns:w="http://schemas.openxmlformats.org/wordprocessingml/2006/main" xmlns:w14="http://schemas.microsoft.com/office/word/2010/wordml" xmlns:w15="http://schemas.microsoft.com/office/word/2012/wordml" xmlns:w16cex="http://schemas.microsoft.com/office/word/2018/wordml/cex" xmlns:w16cid="http://schemas.microsoft.com/office/word/2016/wordml/cid" xmlns:w16="http://schemas.microsoft.com/office/word/2018/wordml" xmlns:w16du="http://schemas.microsoft.com/office/word/2023/wordml/word16du" xmlns:w16sdtdh="http://schemas.microsoft.com/office/word/2020/wordml/sdtdatahash" xmlns:w16se="http://schemas.microsoft.com/office/word/2015/wordml/symex" xmlns:wpg="http://schemas.microsoft.com/office/word/2010/wordprocessingGroup" xmlns:wpi="http://schemas.microsoft.com/office/word/2010/wordprocessingInk" xmlns:wne="http://schemas.microsoft.com/office/word/2006/wordml" xmlns:wps="http://schemas.microsoft.com/office/word/2010/wordprocessingShape" mc:Ignorable="w14 w15 w16se w16cid w16 w16cex w16sdtdh wp14">
+<w:endnotes xmlns:wpc="http://schemas.microsoft.com/office/word/2010/wordprocessingCanvas" xmlns:cx="http://schemas.microsoft.com/office/drawing/2014/chartex" xmlns:cx1="http://schemas.microsoft.com/office/drawing/2015/9/8/chartex" xmlns:cx2="http://schemas.microsoft.com/office/drawing/2015/10/21/chartex" xmlns:cx3="http://schemas.microsoft.com/office/drawing/2016/5/9/chartex" xmlns:cx4="http://schemas.microsoft.com/office/drawing/2016/5/10/chartex" xmlns:cx5="http://schemas.microsoft.com/office/drawing/2016/5/11/chartex" xmlns:cx6="http://schemas.microsoft.com/office/drawing/2016/5/12/chartex" xmlns:cx7="http://schemas.microsoft.com/office/drawing/2016/5/13/chartex" xmlns:cx8="http://schemas.microsoft.com/office/drawing/2016/5/14/chartex" xmlns:mc="http://schemas.openxmlformats.org/markup-compatibility/2006" xmlns:aink="http://schemas.microsoft.com/office/drawing/2016/ink" xmlns:am3d="http://schemas.microsoft.com/office/drawing/2017/model3d" xmlns:o="urn:schemas-microsoft-com:office:office" xmlns:oel="http://schemas.microsoft.com/office/2019/extlst" xmlns:r="http://schemas.openxmlformats.org/officeDocument/2006/relationships" xmlns:m="http://schemas.openxmlformats.org/officeDocument/2006/math" xmlns:v="urn:schemas-microsoft-com:vml" xmlns:wp14="http://schemas.microsoft.com/office/word/2010/wordprocessingDrawing" xmlns:wp="http://schemas.openxmlformats.org/drawingml/2006/wordprocessingDrawing" xmlns:w10="urn:schemas-microsoft-com:office:word" xmlns:w="http://schemas.openxmlformats.org/wordprocessingml/2006/main" xmlns:w14="http://schemas.microsoft.com/office/word/2010/wordml" xmlns:w15="http://schemas.microsoft.com/office/word/2012/wordml" xmlns:w16cex="http://schemas.microsoft.com/office/word/2018/wordml/cex" xmlns:w16cid="http://schemas.microsoft.com/office/word/2016/wordml/cid" xmlns:w16="http://schemas.microsoft.com/office/word/2018/wordml" xmlns:w16sdtdh="http://schemas.microsoft.com/office/word/2020/wordml/sdtdatahash" xmlns:w16se="http://schemas.microsoft.com/office/word/2015/wordml/symex" xmlns:wpg="http://schemas.microsoft.com/office/word/2010/wordprocessingGroup" xmlns:wpi="http://schemas.microsoft.com/office/word/2010/wordprocessingInk" xmlns:wne="http://schemas.microsoft.com/office/word/2006/wordml" xmlns:wps="http://schemas.microsoft.com/office/word/2010/wordprocessingShape" mc:Ignorable="w14 w15 w16se w16cid w16 w16cex w16sdtdh wp14">
   <w:endnote w:type="separator" w:id="-1">
     <w:p>
       <w:pPr>
@@ -2102,7 +2364,7 @@
 </file>
 
 <file path=word/footer1.xml><?xml version="1.0" encoding="utf-8"?>
-<w:ftr xmlns:wpc="http://schemas.microsoft.com/office/word/2010/wordprocessingCanvas" xmlns:cx="http://schemas.microsoft.com/office/drawing/2014/chartex" xmlns:cx1="http://schemas.microsoft.com/office/drawing/2015/9/8/chartex" xmlns:cx2="http://schemas.microsoft.com/office/drawing/2015/10/21/chartex" xmlns:cx3="http://schemas.microsoft.com/office/drawing/2016/5/9/chartex" xmlns:cx4="http://schemas.microsoft.com/office/drawing/2016/5/10/chartex" xmlns:cx5="http://schemas.microsoft.com/office/drawing/2016/5/11/chartex" xmlns:cx6="http://schemas.microsoft.com/office/drawing/2016/5/12/chartex" xmlns:cx7="http://schemas.microsoft.com/office/drawing/2016/5/13/chartex" xmlns:cx8="http://schemas.microsoft.com/office/drawing/2016/5/14/chartex" xmlns:mc="http://schemas.openxmlformats.org/markup-compatibility/2006" xmlns:aink="http://schemas.microsoft.com/office/drawing/2016/ink" xmlns:am3d="http://schemas.microsoft.com/office/drawing/2017/model3d" xmlns:o="urn:schemas-microsoft-com:office:office" xmlns:oel="http://schemas.microsoft.com/office/2019/extlst" xmlns:r="http://schemas.openxmlformats.org/officeDocument/2006/relationships" xmlns:m="http://schemas.openxmlformats.org/officeDocument/2006/math" xmlns:v="urn:schemas-microsoft-com:vml" xmlns:wp14="http://schemas.microsoft.com/office/word/2010/wordprocessingDrawing" xmlns:wp="http://schemas.openxmlformats.org/drawingml/2006/wordprocessingDrawing" xmlns:w10="urn:schemas-microsoft-com:office:word" xmlns:w="http://schemas.openxmlformats.org/wordprocessingml/2006/main" xmlns:w14="http://schemas.microsoft.com/office/word/2010/wordml" xmlns:w15="http://schemas.microsoft.com/office/word/2012/wordml" xmlns:w16cex="http://schemas.microsoft.com/office/word/2018/wordml/cex" xmlns:w16cid="http://schemas.microsoft.com/office/word/2016/wordml/cid" xmlns:w16="http://schemas.microsoft.com/office/word/2018/wordml" xmlns:w16du="http://schemas.microsoft.com/office/word/2023/wordml/word16du" xmlns:w16sdtdh="http://schemas.microsoft.com/office/word/2020/wordml/sdtdatahash" xmlns:w16se="http://schemas.microsoft.com/office/word/2015/wordml/symex" xmlns:wpg="http://schemas.microsoft.com/office/word/2010/wordprocessingGroup" xmlns:wpi="http://schemas.microsoft.com/office/word/2010/wordprocessingInk" xmlns:wne="http://schemas.microsoft.com/office/word/2006/wordml" xmlns:wps="http://schemas.microsoft.com/office/word/2010/wordprocessingShape" mc:Ignorable="w14 w15 w16se w16cid w16 w16cex w16sdtdh wp14">
+<w:ftr xmlns:wpc="http://schemas.microsoft.com/office/word/2010/wordprocessingCanvas" xmlns:cx="http://schemas.microsoft.com/office/drawing/2014/chartex" xmlns:cx1="http://schemas.microsoft.com/office/drawing/2015/9/8/chartex" xmlns:cx2="http://schemas.microsoft.com/office/drawing/2015/10/21/chartex" xmlns:cx3="http://schemas.microsoft.com/office/drawing/2016/5/9/chartex" xmlns:cx4="http://schemas.microsoft.com/office/drawing/2016/5/10/chartex" xmlns:cx5="http://schemas.microsoft.com/office/drawing/2016/5/11/chartex" xmlns:cx6="http://schemas.microsoft.com/office/drawing/2016/5/12/chartex" xmlns:cx7="http://schemas.microsoft.com/office/drawing/2016/5/13/chartex" xmlns:cx8="http://schemas.microsoft.com/office/drawing/2016/5/14/chartex" xmlns:mc="http://schemas.openxmlformats.org/markup-compatibility/2006" xmlns:aink="http://schemas.microsoft.com/office/drawing/2016/ink" xmlns:am3d="http://schemas.microsoft.com/office/drawing/2017/model3d" xmlns:o="urn:schemas-microsoft-com:office:office" xmlns:oel="http://schemas.microsoft.com/office/2019/extlst" xmlns:r="http://schemas.openxmlformats.org/officeDocument/2006/relationships" xmlns:m="http://schemas.openxmlformats.org/officeDocument/2006/math" xmlns:v="urn:schemas-microsoft-com:vml" xmlns:wp14="http://schemas.microsoft.com/office/word/2010/wordprocessingDrawing" xmlns:wp="http://schemas.openxmlformats.org/drawingml/2006/wordprocessingDrawing" xmlns:w10="urn:schemas-microsoft-com:office:word" xmlns:w="http://schemas.openxmlformats.org/wordprocessingml/2006/main" xmlns:w14="http://schemas.microsoft.com/office/word/2010/wordml" xmlns:w15="http://schemas.microsoft.com/office/word/2012/wordml" xmlns:w16cex="http://schemas.microsoft.com/office/word/2018/wordml/cex" xmlns:w16cid="http://schemas.microsoft.com/office/word/2016/wordml/cid" xmlns:w16="http://schemas.microsoft.com/office/word/2018/wordml" xmlns:w16sdtdh="http://schemas.microsoft.com/office/word/2020/wordml/sdtdatahash" xmlns:w16se="http://schemas.microsoft.com/office/word/2015/wordml/symex" xmlns:wpg="http://schemas.microsoft.com/office/word/2010/wordprocessingGroup" xmlns:wpi="http://schemas.microsoft.com/office/word/2010/wordprocessingInk" xmlns:wne="http://schemas.microsoft.com/office/word/2006/wordml" xmlns:wps="http://schemas.microsoft.com/office/word/2010/wordprocessingShape" mc:Ignorable="w14 w15 w16se w16cid w16 w16cex w16sdtdh wp14">
   <w:p>
     <w:pPr>
       <w:pStyle w:val="Footer"/>
@@ -2197,7 +2459,7 @@
             </wp:anchor>
           </w:drawing>
         </mc:Choice>
-        <mc:Fallback>
+        <mc:Fallback xmlns:w16du="http://schemas.microsoft.com/office/word/2023/wordml/word16du">
           <w:pict>
             <v:shapetype w14:anchorId="41B1E642" id="_x0000_t202" coordsize="21600,21600" o:spt="202" path="m,l,21600r21600,l21600,xe">
               <v:stroke joinstyle="miter"/>
@@ -2970,7 +3232,7 @@
             </wp:anchor>
           </w:drawing>
         </mc:Choice>
-        <mc:Fallback>
+        <mc:Fallback xmlns:w16du="http://schemas.microsoft.com/office/word/2023/wordml/word16du">
           <w:pict>
             <v:shape w14:anchorId="2074F399" id="Text Box 16" o:spid="_x0000_s1027" type="#_x0000_t202" style="position:absolute;margin-left:109pt;margin-top:7pt;width:411.4pt;height:40.45pt;z-index:251657216;visibility:visible;mso-wrap-style:square;mso-width-percent:0;mso-height-percent:0;mso-wrap-distance-left:9pt;mso-wrap-distance-top:0;mso-wrap-distance-right:9pt;mso-wrap-distance-bottom:0;mso-position-horizontal:absolute;mso-position-horizontal-relative:text;mso-position-vertical:absolute;mso-position-vertical-relative:text;mso-width-percent:0;mso-height-percent:0;mso-width-relative:page;mso-height-relative:page;v-text-anchor:top" o:gfxdata="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" filled="f" stroked="f">
               <v:textbox inset=".5mm,1.2mm,.5mm,.5mm">
@@ -3677,7 +3939,7 @@
           <wp:effectExtent l="0" t="0" r="0" b="5715"/>
           <wp:wrapSquare wrapText="bothSides"/>
           <wp:docPr id="1" name="Picture 1">
-            <a:hlinkClick xmlns:a="http://schemas.openxmlformats.org/drawingml/2006/main" r:id="rId1"/>
+            <a:hlinkClick xmlns:a="http://schemas.openxmlformats.org/drawingml/2006/main" r:id="rId20"/>
           </wp:docPr>
           <wp:cNvGraphicFramePr>
             <a:graphicFrameLocks xmlns:a="http://schemas.openxmlformats.org/drawingml/2006/main" noChangeAspect="1"/>
@@ -3687,7 +3949,7 @@
               <pic:pic xmlns:pic="http://schemas.openxmlformats.org/drawingml/2006/picture">
                 <pic:nvPicPr>
                   <pic:cNvPr id="1" name="Picture 1">
-                    <a:hlinkClick r:id="rId20"/>
+                    <a:hlinkClick r:id="rId1"/>
                   </pic:cNvPr>
                   <pic:cNvPicPr>
                     <a:picLocks noChangeAspect="1" noChangeArrowheads="1"/>
@@ -3798,7 +4060,7 @@
             </wp:anchor>
           </w:drawing>
         </mc:Choice>
-        <mc:Fallback>
+        <mc:Fallback xmlns:w16du="http://schemas.microsoft.com/office/word/2023/wordml/word16du">
           <w:pict>
             <v:line w14:anchorId="60BE7D18" id="Straight Connector 19" o:spid="_x0000_s1026" style="position:absolute;flip:y;z-index:251622400;visibility:visible;mso-wrap-style:square;mso-width-percent:0;mso-height-percent:0;mso-wrap-distance-left:9pt;mso-wrap-distance-top:0;mso-wrap-distance-right:9pt;mso-wrap-distance-bottom:0;mso-position-horizontal:absolute;mso-position-horizontal-relative:text;mso-position-vertical:absolute;mso-position-vertical-relative:text;mso-width-percent:0;mso-height-percent:0;mso-width-relative:page;mso-height-relative:page" from="-.1pt,5.2pt" to="520.7pt,5.2pt" o:gfxdata="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" strokecolor="#974706 [1609]" strokeweight="1pt">
               <v:stroke endcap="round"/>
@@ -3977,7 +4239,7 @@
             </wp:anchor>
           </w:drawing>
         </mc:Choice>
-        <mc:Fallback>
+        <mc:Fallback xmlns:w16du="http://schemas.microsoft.com/office/word/2023/wordml/word16du">
           <w:pict>
             <v:shape w14:anchorId="60DB5C39" id="Text Box 4" o:spid="_x0000_s1028" type="#_x0000_t202" style="position:absolute;margin-left:444.65pt;margin-top:26.95pt;width:70.9pt;height:15.9pt;z-index:251663360;visibility:visible;mso-wrap-style:square;mso-width-percent:0;mso-height-percent:0;mso-wrap-distance-left:9pt;mso-wrap-distance-top:0;mso-wrap-distance-right:9pt;mso-wrap-distance-bottom:0;mso-position-horizontal:absolute;mso-position-horizontal-relative:text;mso-position-vertical:absolute;mso-position-vertical-relative:text;mso-width-percent:0;mso-height-percent:0;mso-width-relative:page;mso-height-relative:page;v-text-anchor:middle" o:gfxdata="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" filled="f" stroked="f" strokeweight=".5pt">
               <v:textbox inset="0,0,0,0">
@@ -4090,7 +4352,7 @@
 </file>
 
 <file path=word/footnotes.xml><?xml version="1.0" encoding="utf-8"?>
-<w:footnotes xmlns:wpc="http://schemas.microsoft.com/office/word/2010/wordprocessingCanvas" xmlns:cx="http://schemas.microsoft.com/office/drawing/2014/chartex" xmlns:cx1="http://schemas.microsoft.com/office/drawing/2015/9/8/chartex" xmlns:cx2="http://schemas.microsoft.com/office/drawing/2015/10/21/chartex" xmlns:cx3="http://schemas.microsoft.com/office/drawing/2016/5/9/chartex" xmlns:cx4="http://schemas.microsoft.com/office/drawing/2016/5/10/chartex" xmlns:cx5="http://schemas.microsoft.com/office/drawing/2016/5/11/chartex" xmlns:cx6="http://schemas.microsoft.com/office/drawing/2016/5/12/chartex" xmlns:cx7="http://schemas.microsoft.com/office/drawing/2016/5/13/chartex" xmlns:cx8="http://schemas.microsoft.com/office/drawing/2016/5/14/chartex" xmlns:mc="http://schemas.openxmlformats.org/markup-compatibility/2006" xmlns:aink="http://schemas.microsoft.com/office/drawing/2016/ink" xmlns:am3d="http://schemas.microsoft.com/office/drawing/2017/model3d" xmlns:o="urn:schemas-microsoft-com:office:office" xmlns:oel="http://schemas.microsoft.com/office/2019/extlst" xmlns:r="http://schemas.openxmlformats.org/officeDocument/2006/relationships" xmlns:m="http://schemas.openxmlformats.org/officeDocument/2006/math" xmlns:v="urn:schemas-microsoft-com:vml" xmlns:wp14="http://schemas.microsoft.com/office/word/2010/wordprocessingDrawing" xmlns:wp="http://schemas.openxmlformats.org/drawingml/2006/wordprocessingDrawing" xmlns:w10="urn:schemas-microsoft-com:office:word" xmlns:w="http://schemas.openxmlformats.org/wordprocessingml/2006/main" xmlns:w14="http://schemas.microsoft.com/office/word/2010/wordml" xmlns:w15="http://schemas.microsoft.com/office/word/2012/wordml" xmlns:w16cex="http://schemas.microsoft.com/office/word/2018/wordml/cex" xmlns:w16cid="http://schemas.microsoft.com/office/word/2016/wordml/cid" xmlns:w16="http://schemas.microsoft.com/office/word/2018/wordml" xmlns:w16du="http://schemas.microsoft.com/office/word/2023/wordml/word16du" xmlns:w16sdtdh="http://schemas.microsoft.com/office/word/2020/wordml/sdtdatahash" xmlns:w16se="http://schemas.microsoft.com/office/word/2015/wordml/symex" xmlns:wpg="http://schemas.microsoft.com/office/word/2010/wordprocessingGroup" xmlns:wpi="http://schemas.microsoft.com/office/word/2010/wordprocessingInk" xmlns:wne="http://schemas.microsoft.com/office/word/2006/wordml" xmlns:wps="http://schemas.microsoft.com/office/word/2010/wordprocessingShape" mc:Ignorable="w14 w15 w16se w16cid w16 w16cex w16sdtdh wp14">
+<w:footnotes xmlns:wpc="http://schemas.microsoft.com/office/word/2010/wordprocessingCanvas" xmlns:cx="http://schemas.microsoft.com/office/drawing/2014/chartex" xmlns:cx1="http://schemas.microsoft.com/office/drawing/2015/9/8/chartex" xmlns:cx2="http://schemas.microsoft.com/office/drawing/2015/10/21/chartex" xmlns:cx3="http://schemas.microsoft.com/office/drawing/2016/5/9/chartex" xmlns:cx4="http://schemas.microsoft.com/office/drawing/2016/5/10/chartex" xmlns:cx5="http://schemas.microsoft.com/office/drawing/2016/5/11/chartex" xmlns:cx6="http://schemas.microsoft.com/office/drawing/2016/5/12/chartex" xmlns:cx7="http://schemas.microsoft.com/office/drawing/2016/5/13/chartex" xmlns:cx8="http://schemas.microsoft.com/office/drawing/2016/5/14/chartex" xmlns:mc="http://schemas.openxmlformats.org/markup-compatibility/2006" xmlns:aink="http://schemas.microsoft.com/office/drawing/2016/ink" xmlns:am3d="http://schemas.microsoft.com/office/drawing/2017/model3d" xmlns:o="urn:schemas-microsoft-com:office:office" xmlns:oel="http://schemas.microsoft.com/office/2019/extlst" xmlns:r="http://schemas.openxmlformats.org/officeDocument/2006/relationships" xmlns:m="http://schemas.openxmlformats.org/officeDocument/2006/math" xmlns:v="urn:schemas-microsoft-com:vml" xmlns:wp14="http://schemas.microsoft.com/office/word/2010/wordprocessingDrawing" xmlns:wp="http://schemas.openxmlformats.org/drawingml/2006/wordprocessingDrawing" xmlns:w10="urn:schemas-microsoft-com:office:word" xmlns:w="http://schemas.openxmlformats.org/wordprocessingml/2006/main" xmlns:w14="http://schemas.microsoft.com/office/word/2010/wordml" xmlns:w15="http://schemas.microsoft.com/office/word/2012/wordml" xmlns:w16cex="http://schemas.microsoft.com/office/word/2018/wordml/cex" xmlns:w16cid="http://schemas.microsoft.com/office/word/2016/wordml/cid" xmlns:w16="http://schemas.microsoft.com/office/word/2018/wordml" xmlns:w16sdtdh="http://schemas.microsoft.com/office/word/2020/wordml/sdtdatahash" xmlns:w16se="http://schemas.microsoft.com/office/word/2015/wordml/symex" xmlns:wpg="http://schemas.microsoft.com/office/word/2010/wordprocessingGroup" xmlns:wpi="http://schemas.microsoft.com/office/word/2010/wordprocessingInk" xmlns:wne="http://schemas.microsoft.com/office/word/2006/wordml" xmlns:wps="http://schemas.microsoft.com/office/word/2010/wordprocessingShape" mc:Ignorable="w14 w15 w16se w16cid w16 w16cex w16sdtdh wp14">
   <w:footnote w:type="separator" w:id="-1">
     <w:p>
       <w:pPr>
@@ -4115,7 +4377,7 @@
 </file>
 
 <file path=word/header1.xml><?xml version="1.0" encoding="utf-8"?>
-<w:hdr xmlns:wpc="http://schemas.microsoft.com/office/word/2010/wordprocessingCanvas" xmlns:cx="http://schemas.microsoft.com/office/drawing/2014/chartex" xmlns:cx1="http://schemas.microsoft.com/office/drawing/2015/9/8/chartex" xmlns:cx2="http://schemas.microsoft.com/office/drawing/2015/10/21/chartex" xmlns:cx3="http://schemas.microsoft.com/office/drawing/2016/5/9/chartex" xmlns:cx4="http://schemas.microsoft.com/office/drawing/2016/5/10/chartex" xmlns:cx5="http://schemas.microsoft.com/office/drawing/2016/5/11/chartex" xmlns:cx6="http://schemas.microsoft.com/office/drawing/2016/5/12/chartex" xmlns:cx7="http://schemas.microsoft.com/office/drawing/2016/5/13/chartex" xmlns:cx8="http://schemas.microsoft.com/office/drawing/2016/5/14/chartex" xmlns:mc="http://schemas.openxmlformats.org/markup-compatibility/2006" xmlns:aink="http://schemas.microsoft.com/office/drawing/2016/ink" xmlns:am3d="http://schemas.microsoft.com/office/drawing/2017/model3d" xmlns:o="urn:schemas-microsoft-com:office:office" xmlns:oel="http://schemas.microsoft.com/office/2019/extlst" xmlns:r="http://schemas.openxmlformats.org/officeDocument/2006/relationships" xmlns:m="http://schemas.openxmlformats.org/officeDocument/2006/math" xmlns:v="urn:schemas-microsoft-com:vml" xmlns:wp14="http://schemas.microsoft.com/office/word/2010/wordprocessingDrawing" xmlns:wp="http://schemas.openxmlformats.org/drawingml/2006/wordprocessingDrawing" xmlns:w10="urn:schemas-microsoft-com:office:word" xmlns:w="http://schemas.openxmlformats.org/wordprocessingml/2006/main" xmlns:w14="http://schemas.microsoft.com/office/word/2010/wordml" xmlns:w15="http://schemas.microsoft.com/office/word/2012/wordml" xmlns:w16cex="http://schemas.microsoft.com/office/word/2018/wordml/cex" xmlns:w16cid="http://schemas.microsoft.com/office/word/2016/wordml/cid" xmlns:w16="http://schemas.microsoft.com/office/word/2018/wordml" xmlns:w16du="http://schemas.microsoft.com/office/word/2023/wordml/word16du" xmlns:w16sdtdh="http://schemas.microsoft.com/office/word/2020/wordml/sdtdatahash" xmlns:w16se="http://schemas.microsoft.com/office/word/2015/wordml/symex" xmlns:wpg="http://schemas.microsoft.com/office/word/2010/wordprocessingGroup" xmlns:wpi="http://schemas.microsoft.com/office/word/2010/wordprocessingInk" xmlns:wne="http://schemas.microsoft.com/office/word/2006/wordml" xmlns:wps="http://schemas.microsoft.com/office/word/2010/wordprocessingShape" mc:Ignorable="w14 w15 w16se w16cid w16 w16cex w16sdtdh wp14">
+<w:hdr xmlns:wpc="http://schemas.microsoft.com/office/word/2010/wordprocessingCanvas" xmlns:cx="http://schemas.microsoft.com/office/drawing/2014/chartex" xmlns:cx1="http://schemas.microsoft.com/office/drawing/2015/9/8/chartex" xmlns:cx2="http://schemas.microsoft.com/office/drawing/2015/10/21/chartex" xmlns:cx3="http://schemas.microsoft.com/office/drawing/2016/5/9/chartex" xmlns:cx4="http://schemas.microsoft.com/office/drawing/2016/5/10/chartex" xmlns:cx5="http://schemas.microsoft.com/office/drawing/2016/5/11/chartex" xmlns:cx6="http://schemas.microsoft.com/office/drawing/2016/5/12/chartex" xmlns:cx7="http://schemas.microsoft.com/office/drawing/2016/5/13/chartex" xmlns:cx8="http://schemas.microsoft.com/office/drawing/2016/5/14/chartex" xmlns:mc="http://schemas.openxmlformats.org/markup-compatibility/2006" xmlns:aink="http://schemas.microsoft.com/office/drawing/2016/ink" xmlns:am3d="http://schemas.microsoft.com/office/drawing/2017/model3d" xmlns:o="urn:schemas-microsoft-com:office:office" xmlns:oel="http://schemas.microsoft.com/office/2019/extlst" xmlns:r="http://schemas.openxmlformats.org/officeDocument/2006/relationships" xmlns:m="http://schemas.openxmlformats.org/officeDocument/2006/math" xmlns:v="urn:schemas-microsoft-com:vml" xmlns:wp14="http://schemas.microsoft.com/office/word/2010/wordprocessingDrawing" xmlns:wp="http://schemas.openxmlformats.org/drawingml/2006/wordprocessingDrawing" xmlns:w10="urn:schemas-microsoft-com:office:word" xmlns:w="http://schemas.openxmlformats.org/wordprocessingml/2006/main" xmlns:w14="http://schemas.microsoft.com/office/word/2010/wordml" xmlns:w15="http://schemas.microsoft.com/office/word/2012/wordml" xmlns:w16cex="http://schemas.microsoft.com/office/word/2018/wordml/cex" xmlns:w16cid="http://schemas.microsoft.com/office/word/2016/wordml/cid" xmlns:w16="http://schemas.microsoft.com/office/word/2018/wordml" xmlns:w16sdtdh="http://schemas.microsoft.com/office/word/2020/wordml/sdtdatahash" xmlns:w16se="http://schemas.microsoft.com/office/word/2015/wordml/symex" xmlns:wpg="http://schemas.microsoft.com/office/word/2010/wordprocessingGroup" xmlns:wpi="http://schemas.microsoft.com/office/word/2010/wordprocessingInk" xmlns:wne="http://schemas.microsoft.com/office/word/2006/wordml" xmlns:wps="http://schemas.microsoft.com/office/word/2010/wordprocessingShape" mc:Ignorable="w14 w15 w16se w16cid w16 w16cex w16sdtdh wp14">
   <w:p>
     <w:pPr>
       <w:pStyle w:val="Header"/>
@@ -4126,8 +4388,121 @@
 </file>
 
 <file path=word/numbering.xml><?xml version="1.0" encoding="utf-8"?>
-<w:numbering xmlns:wpc="http://schemas.microsoft.com/office/word/2010/wordprocessingCanvas" xmlns:cx="http://schemas.microsoft.com/office/drawing/2014/chartex" xmlns:cx1="http://schemas.microsoft.com/office/drawing/2015/9/8/chartex" xmlns:cx2="http://schemas.microsoft.com/office/drawing/2015/10/21/chartex" xmlns:cx3="http://schemas.microsoft.com/office/drawing/2016/5/9/chartex" xmlns:cx4="http://schemas.microsoft.com/office/drawing/2016/5/10/chartex" xmlns:cx5="http://schemas.microsoft.com/office/drawing/2016/5/11/chartex" xmlns:cx6="http://schemas.microsoft.com/office/drawing/2016/5/12/chartex" xmlns:cx7="http://schemas.microsoft.com/office/drawing/2016/5/13/chartex" xmlns:cx8="http://schemas.microsoft.com/office/drawing/2016/5/14/chartex" xmlns:mc="http://schemas.openxmlformats.org/markup-compatibility/2006" xmlns:aink="http://schemas.microsoft.com/office/drawing/2016/ink" xmlns:am3d="http://schemas.microsoft.com/office/drawing/2017/model3d" xmlns:o="urn:schemas-microsoft-com:office:office" xmlns:oel="http://schemas.microsoft.com/office/2019/extlst" xmlns:r="http://schemas.openxmlformats.org/officeDocument/2006/relationships" xmlns:m="http://schemas.openxmlformats.org/officeDocument/2006/math" xmlns:v="urn:schemas-microsoft-com:vml" xmlns:wp14="http://schemas.microsoft.com/office/word/2010/wordprocessingDrawing" xmlns:wp="http://schemas.openxmlformats.org/drawingml/2006/wordprocessingDrawing" xmlns:w10="urn:schemas-microsoft-com:office:word" xmlns:w="http://schemas.openxmlformats.org/wordprocessingml/2006/main" xmlns:w14="http://schemas.microsoft.com/office/word/2010/wordml" xmlns:w15="http://schemas.microsoft.com/office/word/2012/wordml" xmlns:w16cex="http://schemas.microsoft.com/office/word/2018/wordml/cex" xmlns:w16cid="http://schemas.microsoft.com/office/word/2016/wordml/cid" xmlns:w16="http://schemas.microsoft.com/office/word/2018/wordml" xmlns:w16du="http://schemas.microsoft.com/office/word/2023/wordml/word16du" xmlns:w16sdtdh="http://schemas.microsoft.com/office/word/2020/wordml/sdtdatahash" xmlns:w16se="http://schemas.microsoft.com/office/word/2015/wordml/symex" xmlns:wpg="http://schemas.microsoft.com/office/word/2010/wordprocessingGroup" xmlns:wpi="http://schemas.microsoft.com/office/word/2010/wordprocessingInk" xmlns:wne="http://schemas.microsoft.com/office/word/2006/wordml" xmlns:wps="http://schemas.microsoft.com/office/word/2010/wordprocessingShape" mc:Ignorable="w14 w15 w16se w16cid w16 w16cex w16sdtdh wp14">
+<w:numbering xmlns:wpc="http://schemas.microsoft.com/office/word/2010/wordprocessingCanvas" xmlns:cx="http://schemas.microsoft.com/office/drawing/2014/chartex" xmlns:cx1="http://schemas.microsoft.com/office/drawing/2015/9/8/chartex" xmlns:cx2="http://schemas.microsoft.com/office/drawing/2015/10/21/chartex" xmlns:cx3="http://schemas.microsoft.com/office/drawing/2016/5/9/chartex" xmlns:cx4="http://schemas.microsoft.com/office/drawing/2016/5/10/chartex" xmlns:cx5="http://schemas.microsoft.com/office/drawing/2016/5/11/chartex" xmlns:cx6="http://schemas.microsoft.com/office/drawing/2016/5/12/chartex" xmlns:cx7="http://schemas.microsoft.com/office/drawing/2016/5/13/chartex" xmlns:cx8="http://schemas.microsoft.com/office/drawing/2016/5/14/chartex" xmlns:mc="http://schemas.openxmlformats.org/markup-compatibility/2006" xmlns:aink="http://schemas.microsoft.com/office/drawing/2016/ink" xmlns:am3d="http://schemas.microsoft.com/office/drawing/2017/model3d" xmlns:o="urn:schemas-microsoft-com:office:office" xmlns:oel="http://schemas.microsoft.com/office/2019/extlst" xmlns:r="http://schemas.openxmlformats.org/officeDocument/2006/relationships" xmlns:m="http://schemas.openxmlformats.org/officeDocument/2006/math" xmlns:v="urn:schemas-microsoft-com:vml" xmlns:wp14="http://schemas.microsoft.com/office/word/2010/wordprocessingDrawing" xmlns:wp="http://schemas.openxmlformats.org/drawingml/2006/wordprocessingDrawing" xmlns:w10="urn:schemas-microsoft-com:office:word" xmlns:w="http://schemas.openxmlformats.org/wordprocessingml/2006/main" xmlns:w14="http://schemas.microsoft.com/office/word/2010/wordml" xmlns:w15="http://schemas.microsoft.com/office/word/2012/wordml" xmlns:w16cex="http://schemas.microsoft.com/office/word/2018/wordml/cex" xmlns:w16cid="http://schemas.microsoft.com/office/word/2016/wordml/cid" xmlns:w16="http://schemas.microsoft.com/office/word/2018/wordml" xmlns:w16sdtdh="http://schemas.microsoft.com/office/word/2020/wordml/sdtdatahash" xmlns:w16se="http://schemas.microsoft.com/office/word/2015/wordml/symex" xmlns:wpg="http://schemas.microsoft.com/office/word/2010/wordprocessingGroup" xmlns:wpi="http://schemas.microsoft.com/office/word/2010/wordprocessingInk" xmlns:wne="http://schemas.microsoft.com/office/word/2006/wordml" xmlns:wps="http://schemas.microsoft.com/office/word/2010/wordprocessingShape" mc:Ignorable="w14 w15 w16se w16cid w16 w16cex w16sdtdh wp14">
   <w:abstractNum w:abstractNumId="0" w15:restartNumberingAfterBreak="0">
+    <w:nsid w:val="07D07397"/>
+    <w:multiLevelType w:val="hybridMultilevel"/>
+    <w:tmpl w:val="8BEA13E4"/>
+    <w:lvl w:ilvl="0" w:tplc="04090001">
+      <w:start w:val="1"/>
+      <w:numFmt w:val="bullet"/>
+      <w:lvlText w:val=""/>
+      <w:lvlJc w:val="left"/>
+      <w:pPr>
+        <w:ind w:left="775" w:hanging="360"/>
+      </w:pPr>
+      <w:rPr>
+        <w:rFonts w:ascii="Symbol" w:hAnsi="Symbol" w:hint="default"/>
+      </w:rPr>
+    </w:lvl>
+    <w:lvl w:ilvl="1" w:tplc="04090003" w:tentative="1">
+      <w:start w:val="1"/>
+      <w:numFmt w:val="bullet"/>
+      <w:lvlText w:val="o"/>
+      <w:lvlJc w:val="left"/>
+      <w:pPr>
+        <w:ind w:left="1495" w:hanging="360"/>
+      </w:pPr>
+      <w:rPr>
+        <w:rFonts w:ascii="Courier New" w:hAnsi="Courier New" w:cs="Courier New" w:hint="default"/>
+      </w:rPr>
+    </w:lvl>
+    <w:lvl w:ilvl="2" w:tplc="04090005" w:tentative="1">
+      <w:start w:val="1"/>
+      <w:numFmt w:val="bullet"/>
+      <w:lvlText w:val=""/>
+      <w:lvlJc w:val="left"/>
+      <w:pPr>
+        <w:ind w:left="2215" w:hanging="360"/>
+      </w:pPr>
+      <w:rPr>
+        <w:rFonts w:ascii="Wingdings" w:hAnsi="Wingdings" w:hint="default"/>
+      </w:rPr>
+    </w:lvl>
+    <w:lvl w:ilvl="3" w:tplc="04090001" w:tentative="1">
+      <w:start w:val="1"/>
+      <w:numFmt w:val="bullet"/>
+      <w:lvlText w:val=""/>
+      <w:lvlJc w:val="left"/>
+      <w:pPr>
+        <w:ind w:left="2935" w:hanging="360"/>
+      </w:pPr>
+      <w:rPr>
+        <w:rFonts w:ascii="Symbol" w:hAnsi="Symbol" w:hint="default"/>
+      </w:rPr>
+    </w:lvl>
+    <w:lvl w:ilvl="4" w:tplc="04090003" w:tentative="1">
+      <w:start w:val="1"/>
+      <w:numFmt w:val="bullet"/>
+      <w:lvlText w:val="o"/>
+      <w:lvlJc w:val="left"/>
+      <w:pPr>
+        <w:ind w:left="3655" w:hanging="360"/>
+      </w:pPr>
+      <w:rPr>
+        <w:rFonts w:ascii="Courier New" w:hAnsi="Courier New" w:cs="Courier New" w:hint="default"/>
+      </w:rPr>
+    </w:lvl>
+    <w:lvl w:ilvl="5" w:tplc="04090005" w:tentative="1">
+      <w:start w:val="1"/>
+      <w:numFmt w:val="bullet"/>
+      <w:lvlText w:val=""/>
+      <w:lvlJc w:val="left"/>
+      <w:pPr>
+        <w:ind w:left="4375" w:hanging="360"/>
+      </w:pPr>
+      <w:rPr>
+        <w:rFonts w:ascii="Wingdings" w:hAnsi="Wingdings" w:hint="default"/>
+      </w:rPr>
+    </w:lvl>
+    <w:lvl w:ilvl="6" w:tplc="04090001" w:tentative="1">
+      <w:start w:val="1"/>
+      <w:numFmt w:val="bullet"/>
+      <w:lvlText w:val=""/>
+      <w:lvlJc w:val="left"/>
+      <w:pPr>
+        <w:ind w:left="5095" w:hanging="360"/>
+      </w:pPr>
+      <w:rPr>
+        <w:rFonts w:ascii="Symbol" w:hAnsi="Symbol" w:hint="default"/>
+      </w:rPr>
+    </w:lvl>
+    <w:lvl w:ilvl="7" w:tplc="04090003" w:tentative="1">
+      <w:start w:val="1"/>
+      <w:numFmt w:val="bullet"/>
+      <w:lvlText w:val="o"/>
+      <w:lvlJc w:val="left"/>
+      <w:pPr>
+        <w:ind w:left="5815" w:hanging="360"/>
+      </w:pPr>
+      <w:rPr>
+        <w:rFonts w:ascii="Courier New" w:hAnsi="Courier New" w:cs="Courier New" w:hint="default"/>
+      </w:rPr>
+    </w:lvl>
+    <w:lvl w:ilvl="8" w:tplc="04090005" w:tentative="1">
+      <w:start w:val="1"/>
+      <w:numFmt w:val="bullet"/>
+      <w:lvlText w:val=""/>
+      <w:lvlJc w:val="left"/>
+      <w:pPr>
+        <w:ind w:left="6535" w:hanging="360"/>
+      </w:pPr>
+      <w:rPr>
+        <w:rFonts w:ascii="Wingdings" w:hAnsi="Wingdings" w:hint="default"/>
+      </w:rPr>
+    </w:lvl>
+  </w:abstractNum>
+  <w:abstractNum w:abstractNumId="1" w15:restartNumberingAfterBreak="0">
     <w:nsid w:val="081B3726"/>
     <w:multiLevelType w:val="hybridMultilevel"/>
     <w:tmpl w:val="C730FB58"/>
@@ -4240,7 +4615,7 @@
       </w:rPr>
     </w:lvl>
   </w:abstractNum>
-  <w:abstractNum w:abstractNumId="1" w15:restartNumberingAfterBreak="0">
+  <w:abstractNum w:abstractNumId="2" w15:restartNumberingAfterBreak="0">
     <w:nsid w:val="0A5E778E"/>
     <w:multiLevelType w:val="hybridMultilevel"/>
     <w:tmpl w:val="A4A49972"/>
@@ -4356,7 +4731,7 @@
       </w:rPr>
     </w:lvl>
   </w:abstractNum>
-  <w:abstractNum w:abstractNumId="2" w15:restartNumberingAfterBreak="0">
+  <w:abstractNum w:abstractNumId="3" w15:restartNumberingAfterBreak="0">
     <w:nsid w:val="0B41760D"/>
     <w:multiLevelType w:val="hybridMultilevel"/>
     <w:tmpl w:val="505AE95C"/>
@@ -4469,7 +4844,7 @@
       </w:rPr>
     </w:lvl>
   </w:abstractNum>
-  <w:abstractNum w:abstractNumId="3" w15:restartNumberingAfterBreak="0">
+  <w:abstractNum w:abstractNumId="4" w15:restartNumberingAfterBreak="0">
     <w:nsid w:val="0D1E662D"/>
     <w:multiLevelType w:val="hybridMultilevel"/>
     <w:tmpl w:val="9E98AF54"/>
@@ -4582,7 +4957,7 @@
       </w:rPr>
     </w:lvl>
   </w:abstractNum>
-  <w:abstractNum w:abstractNumId="4" w15:restartNumberingAfterBreak="0">
+  <w:abstractNum w:abstractNumId="5" w15:restartNumberingAfterBreak="0">
     <w:nsid w:val="13A00DEC"/>
     <w:multiLevelType w:val="hybridMultilevel"/>
     <w:tmpl w:val="A9E40BD8"/>
@@ -4669,7 +5044,7 @@
       </w:pPr>
     </w:lvl>
   </w:abstractNum>
-  <w:abstractNum w:abstractNumId="5" w15:restartNumberingAfterBreak="0">
+  <w:abstractNum w:abstractNumId="6" w15:restartNumberingAfterBreak="0">
     <w:nsid w:val="16E45D77"/>
     <w:multiLevelType w:val="hybridMultilevel"/>
     <w:tmpl w:val="E3C47962"/>
@@ -4782,7 +5157,7 @@
       </w:rPr>
     </w:lvl>
   </w:abstractNum>
-  <w:abstractNum w:abstractNumId="6" w15:restartNumberingAfterBreak="0">
+  <w:abstractNum w:abstractNumId="7" w15:restartNumberingAfterBreak="0">
     <w:nsid w:val="28660F9F"/>
     <w:multiLevelType w:val="hybridMultilevel"/>
     <w:tmpl w:val="132CCDF0"/>
@@ -4895,7 +5270,7 @@
       </w:rPr>
     </w:lvl>
   </w:abstractNum>
-  <w:abstractNum w:abstractNumId="7" w15:restartNumberingAfterBreak="0">
+  <w:abstractNum w:abstractNumId="8" w15:restartNumberingAfterBreak="0">
     <w:nsid w:val="294F0657"/>
     <w:multiLevelType w:val="hybridMultilevel"/>
     <w:tmpl w:val="416A1232"/>
@@ -5008,7 +5383,7 @@
       </w:rPr>
     </w:lvl>
   </w:abstractNum>
-  <w:abstractNum w:abstractNumId="8" w15:restartNumberingAfterBreak="0">
+  <w:abstractNum w:abstractNumId="9" w15:restartNumberingAfterBreak="0">
     <w:nsid w:val="3769071A"/>
     <w:multiLevelType w:val="hybridMultilevel"/>
     <w:tmpl w:val="66ECE980"/>
@@ -5121,7 +5496,7 @@
       </w:rPr>
     </w:lvl>
   </w:abstractNum>
-  <w:abstractNum w:abstractNumId="9" w15:restartNumberingAfterBreak="0">
+  <w:abstractNum w:abstractNumId="10" w15:restartNumberingAfterBreak="0">
     <w:nsid w:val="39872BBB"/>
     <w:multiLevelType w:val="hybridMultilevel"/>
     <w:tmpl w:val="F4D659BE"/>
@@ -5234,7 +5609,7 @@
       </w:rPr>
     </w:lvl>
   </w:abstractNum>
-  <w:abstractNum w:abstractNumId="10" w15:restartNumberingAfterBreak="0">
+  <w:abstractNum w:abstractNumId="11" w15:restartNumberingAfterBreak="0">
     <w:nsid w:val="3AAE742D"/>
     <w:multiLevelType w:val="hybridMultilevel"/>
     <w:tmpl w:val="4E6CF52A"/>
@@ -5347,7 +5722,7 @@
       </w:rPr>
     </w:lvl>
   </w:abstractNum>
-  <w:abstractNum w:abstractNumId="11" w15:restartNumberingAfterBreak="0">
+  <w:abstractNum w:abstractNumId="12" w15:restartNumberingAfterBreak="0">
     <w:nsid w:val="3D0F3385"/>
     <w:multiLevelType w:val="hybridMultilevel"/>
     <w:tmpl w:val="3B4AD606"/>
@@ -5460,7 +5835,7 @@
       </w:rPr>
     </w:lvl>
   </w:abstractNum>
-  <w:abstractNum w:abstractNumId="12" w15:restartNumberingAfterBreak="0">
+  <w:abstractNum w:abstractNumId="13" w15:restartNumberingAfterBreak="0">
     <w:nsid w:val="429C1F54"/>
     <w:multiLevelType w:val="hybridMultilevel"/>
     <w:tmpl w:val="3CDA05C8"/>
@@ -5573,7 +5948,7 @@
       </w:rPr>
     </w:lvl>
   </w:abstractNum>
-  <w:abstractNum w:abstractNumId="13" w15:restartNumberingAfterBreak="0">
+  <w:abstractNum w:abstractNumId="14" w15:restartNumberingAfterBreak="0">
     <w:nsid w:val="42A33C97"/>
     <w:multiLevelType w:val="hybridMultilevel"/>
     <w:tmpl w:val="5D5CF59A"/>
@@ -5686,7 +6061,7 @@
       </w:rPr>
     </w:lvl>
   </w:abstractNum>
-  <w:abstractNum w:abstractNumId="14" w15:restartNumberingAfterBreak="0">
+  <w:abstractNum w:abstractNumId="15" w15:restartNumberingAfterBreak="0">
     <w:nsid w:val="498662B7"/>
     <w:multiLevelType w:val="hybridMultilevel"/>
     <w:tmpl w:val="4F8630CC"/>
@@ -5799,7 +6174,7 @@
       </w:rPr>
     </w:lvl>
   </w:abstractNum>
-  <w:abstractNum w:abstractNumId="15" w15:restartNumberingAfterBreak="0">
+  <w:abstractNum w:abstractNumId="16" w15:restartNumberingAfterBreak="0">
     <w:nsid w:val="66D72172"/>
     <w:multiLevelType w:val="hybridMultilevel"/>
     <w:tmpl w:val="7464AB84"/>
@@ -5912,7 +6287,7 @@
       </w:rPr>
     </w:lvl>
   </w:abstractNum>
-  <w:abstractNum w:abstractNumId="16" w15:restartNumberingAfterBreak="0">
+  <w:abstractNum w:abstractNumId="17" w15:restartNumberingAfterBreak="0">
     <w:nsid w:val="776E1B50"/>
     <w:multiLevelType w:val="hybridMultilevel"/>
     <w:tmpl w:val="080E4B24"/>
@@ -6026,43 +6401,43 @@
     </w:lvl>
   </w:abstractNum>
   <w:num w:numId="1" w16cid:durableId="1381440503">
+    <w:abstractNumId w:val="5"/>
+  </w:num>
+  <w:num w:numId="2" w16cid:durableId="2013995392">
+    <w:abstractNumId w:val="17"/>
+  </w:num>
+  <w:num w:numId="3" w16cid:durableId="2045867599">
+    <w:abstractNumId w:val="8"/>
+  </w:num>
+  <w:num w:numId="4" w16cid:durableId="836724147">
+    <w:abstractNumId w:val="10"/>
+  </w:num>
+  <w:num w:numId="5" w16cid:durableId="1577933367">
+    <w:abstractNumId w:val="16"/>
+  </w:num>
+  <w:num w:numId="6" w16cid:durableId="1863664096">
+    <w:abstractNumId w:val="11"/>
+  </w:num>
+  <w:num w:numId="7" w16cid:durableId="1527674580">
+    <w:abstractNumId w:val="14"/>
+  </w:num>
+  <w:num w:numId="8" w16cid:durableId="666398451">
+    <w:abstractNumId w:val="9"/>
+  </w:num>
+  <w:num w:numId="9" w16cid:durableId="1138377113">
+    <w:abstractNumId w:val="3"/>
+  </w:num>
+  <w:num w:numId="10" w16cid:durableId="2079598112">
     <w:abstractNumId w:val="4"/>
   </w:num>
-  <w:num w:numId="2" w16cid:durableId="2013995392">
-    <w:abstractNumId w:val="16"/>
+  <w:num w:numId="11" w16cid:durableId="49771324">
+    <w:abstractNumId w:val="12"/>
   </w:num>
-  <w:num w:numId="3" w16cid:durableId="2045867599">
+  <w:num w:numId="12" w16cid:durableId="183326476">
     <w:abstractNumId w:val="7"/>
   </w:num>
-  <w:num w:numId="4" w16cid:durableId="836724147">
-    <w:abstractNumId w:val="9"/>
-  </w:num>
-  <w:num w:numId="5" w16cid:durableId="1577933367">
-    <w:abstractNumId w:val="15"/>
-  </w:num>
-  <w:num w:numId="6" w16cid:durableId="1863664096">
-    <w:abstractNumId w:val="10"/>
-  </w:num>
-  <w:num w:numId="7" w16cid:durableId="1527674580">
-    <w:abstractNumId w:val="13"/>
-  </w:num>
-  <w:num w:numId="8" w16cid:durableId="666398451">
-    <w:abstractNumId w:val="8"/>
-  </w:num>
-  <w:num w:numId="9" w16cid:durableId="1138377113">
-    <w:abstractNumId w:val="2"/>
-  </w:num>
-  <w:num w:numId="10" w16cid:durableId="2079598112">
-    <w:abstractNumId w:val="3"/>
-  </w:num>
-  <w:num w:numId="11" w16cid:durableId="49771324">
-    <w:abstractNumId w:val="11"/>
-  </w:num>
-  <w:num w:numId="12" w16cid:durableId="183326476">
-    <w:abstractNumId w:val="6"/>
-  </w:num>
   <w:num w:numId="13" w16cid:durableId="2097090671">
-    <w:abstractNumId w:val="4"/>
+    <w:abstractNumId w:val="5"/>
     <w:lvlOverride w:ilvl="0">
       <w:startOverride w:val="1"/>
     </w:lvlOverride>
@@ -6092,19 +6467,22 @@
     </w:lvlOverride>
   </w:num>
   <w:num w:numId="14" w16cid:durableId="722754283">
-    <w:abstractNumId w:val="5"/>
+    <w:abstractNumId w:val="6"/>
   </w:num>
   <w:num w:numId="15" w16cid:durableId="122314965">
-    <w:abstractNumId w:val="12"/>
+    <w:abstractNumId w:val="13"/>
   </w:num>
   <w:num w:numId="16" w16cid:durableId="66810836">
+    <w:abstractNumId w:val="2"/>
+  </w:num>
+  <w:num w:numId="17" w16cid:durableId="2011980560">
     <w:abstractNumId w:val="1"/>
   </w:num>
-  <w:num w:numId="17" w16cid:durableId="2011980560">
+  <w:num w:numId="18" w16cid:durableId="166754685">
+    <w:abstractNumId w:val="15"/>
+  </w:num>
+  <w:num w:numId="19" w16cid:durableId="1402289546">
     <w:abstractNumId w:val="0"/>
-  </w:num>
-  <w:num w:numId="18" w16cid:durableId="166754685">
-    <w:abstractNumId w:val="14"/>
   </w:num>
   <w:numIdMacAtCleanup w:val="18"/>
 </w:numbering>
@@ -6632,7 +7010,6 @@
   <w:style w:type="character" w:default="1" w:styleId="DefaultParagraphFont">
     <w:name w:val="Default Paragraph Font"/>
     <w:uiPriority w:val="1"/>
-    <w:semiHidden/>
     <w:unhideWhenUsed/>
   </w:style>
   <w:style w:type="table" w:default="1" w:styleId="TableNormal">
@@ -6913,7 +7290,6 @@
   <w:style w:type="paragraph" w:customStyle="1" w:styleId="Index">
     <w:name w:val="Index"/>
     <w:basedOn w:val="Normal"/>
-    <w:qFormat/>
     <w:rsid w:val="005054C7"/>
     <w:pPr>
       <w:suppressLineNumbers/>

</xml_diff>